<commit_message>
added charter and progress reports
</commit_message>
<xml_diff>
--- a/Team Info/Chatroom Assignment and Tasks.docx
+++ b/Team Info/Chatroom Assignment and Tasks.docx
@@ -113,7 +113,43 @@
           <w:sz w:val="24"/>
           <w:szCs w:val="24"/>
         </w:rPr>
-        <w:t>This is a three person team assignment which will have the students create a complete online chat solution utilizing React, Redux, NodeJS and ExpressJS. Once again, the interface is completely your team's choosing. Your chatroom will feature  a home page, an about page and finally the full chatbox page!</w:t>
+        <w:t xml:space="preserve">This is a three person team assignment which will have the students create a complete online chat solution utilizing React, Redux, NodeJS and </w:t>
+      </w:r>
+      <w:proofErr w:type="spellStart"/>
+      <w:r>
+        <w:rPr>
+          <w:rFonts w:ascii="Times New Roman" w:eastAsia="Times New Roman" w:hAnsi="Times New Roman" w:cs="Times New Roman"/>
+          <w:sz w:val="24"/>
+          <w:szCs w:val="24"/>
+        </w:rPr>
+        <w:t>ExpressJS</w:t>
+      </w:r>
+      <w:proofErr w:type="spellEnd"/>
+      <w:r>
+        <w:rPr>
+          <w:rFonts w:ascii="Times New Roman" w:eastAsia="Times New Roman" w:hAnsi="Times New Roman" w:cs="Times New Roman"/>
+          <w:sz w:val="24"/>
+          <w:szCs w:val="24"/>
+        </w:rPr>
+        <w:t xml:space="preserve">. Once again, the interface is completely your team's choosing. Your chatroom will feature  a home page, an about page and finally the full </w:t>
+      </w:r>
+      <w:proofErr w:type="spellStart"/>
+      <w:r>
+        <w:rPr>
+          <w:rFonts w:ascii="Times New Roman" w:eastAsia="Times New Roman" w:hAnsi="Times New Roman" w:cs="Times New Roman"/>
+          <w:sz w:val="24"/>
+          <w:szCs w:val="24"/>
+        </w:rPr>
+        <w:t>chatbox</w:t>
+      </w:r>
+      <w:proofErr w:type="spellEnd"/>
+      <w:r>
+        <w:rPr>
+          <w:rFonts w:ascii="Times New Roman" w:eastAsia="Times New Roman" w:hAnsi="Times New Roman" w:cs="Times New Roman"/>
+          <w:sz w:val="24"/>
+          <w:szCs w:val="24"/>
+        </w:rPr>
+        <w:t xml:space="preserve"> page!</w:t>
       </w:r>
       <w:r>
         <w:rPr>
@@ -330,26 +366,46 @@
           <w:sz w:val="24"/>
           <w:szCs w:val="24"/>
         </w:rPr>
-        <w:t>- SocketIO</w:t>
-      </w:r>
-    </w:p>
-    <w:p>
-      <w:pPr>
-        <w:spacing w:line="240" w:lineRule="auto"/>
-        <w:rPr>
-          <w:rFonts w:ascii="Times New Roman" w:eastAsia="Times New Roman" w:hAnsi="Times New Roman" w:cs="Times New Roman"/>
-          <w:sz w:val="24"/>
-          <w:szCs w:val="24"/>
-        </w:rPr>
-      </w:pPr>
-      <w:r>
-        <w:rPr>
-          <w:rFonts w:ascii="Times New Roman" w:eastAsia="Times New Roman" w:hAnsi="Times New Roman" w:cs="Times New Roman"/>
-          <w:sz w:val="24"/>
-          <w:szCs w:val="24"/>
-        </w:rPr>
-        <w:t>- ExpressJS</w:t>
-      </w:r>
+        <w:t xml:space="preserve">- </w:t>
+      </w:r>
+      <w:proofErr w:type="spellStart"/>
+      <w:r>
+        <w:rPr>
+          <w:rFonts w:ascii="Times New Roman" w:eastAsia="Times New Roman" w:hAnsi="Times New Roman" w:cs="Times New Roman"/>
+          <w:sz w:val="24"/>
+          <w:szCs w:val="24"/>
+        </w:rPr>
+        <w:t>SocketIO</w:t>
+      </w:r>
+      <w:proofErr w:type="spellEnd"/>
+    </w:p>
+    <w:p>
+      <w:pPr>
+        <w:spacing w:line="240" w:lineRule="auto"/>
+        <w:rPr>
+          <w:rFonts w:ascii="Times New Roman" w:eastAsia="Times New Roman" w:hAnsi="Times New Roman" w:cs="Times New Roman"/>
+          <w:sz w:val="24"/>
+          <w:szCs w:val="24"/>
+        </w:rPr>
+      </w:pPr>
+      <w:r>
+        <w:rPr>
+          <w:rFonts w:ascii="Times New Roman" w:eastAsia="Times New Roman" w:hAnsi="Times New Roman" w:cs="Times New Roman"/>
+          <w:sz w:val="24"/>
+          <w:szCs w:val="24"/>
+        </w:rPr>
+        <w:t xml:space="preserve">- </w:t>
+      </w:r>
+      <w:proofErr w:type="spellStart"/>
+      <w:r>
+        <w:rPr>
+          <w:rFonts w:ascii="Times New Roman" w:eastAsia="Times New Roman" w:hAnsi="Times New Roman" w:cs="Times New Roman"/>
+          <w:sz w:val="24"/>
+          <w:szCs w:val="24"/>
+        </w:rPr>
+        <w:t>ExpressJS</w:t>
+      </w:r>
+      <w:proofErr w:type="spellEnd"/>
     </w:p>
     <w:p>
       <w:pPr>
@@ -428,7 +484,25 @@
           <w:sz w:val="24"/>
           <w:szCs w:val="24"/>
         </w:rPr>
-        <w:t xml:space="preserve">1. Just some general information about what your chatbox discussion is for. </w:t>
+        <w:t xml:space="preserve">1. Just some general information about what your </w:t>
+      </w:r>
+      <w:proofErr w:type="spellStart"/>
+      <w:r>
+        <w:rPr>
+          <w:rFonts w:ascii="Times New Roman" w:eastAsia="Times New Roman" w:hAnsi="Times New Roman" w:cs="Times New Roman"/>
+          <w:sz w:val="24"/>
+          <w:szCs w:val="24"/>
+        </w:rPr>
+        <w:t>chatbox</w:t>
+      </w:r>
+      <w:proofErr w:type="spellEnd"/>
+      <w:r>
+        <w:rPr>
+          <w:rFonts w:ascii="Times New Roman" w:eastAsia="Times New Roman" w:hAnsi="Times New Roman" w:cs="Times New Roman"/>
+          <w:sz w:val="24"/>
+          <w:szCs w:val="24"/>
+        </w:rPr>
+        <w:t xml:space="preserve"> discussion is for. </w:t>
       </w:r>
     </w:p>
     <w:p>
@@ -514,13 +588,23 @@
           <w:szCs w:val="24"/>
         </w:rPr>
       </w:pPr>
-      <w:r>
-        <w:rPr>
-          <w:rFonts w:ascii="Times New Roman" w:eastAsia="Times New Roman" w:hAnsi="Times New Roman" w:cs="Times New Roman"/>
-          <w:sz w:val="24"/>
-          <w:szCs w:val="24"/>
-        </w:rPr>
-        <w:t>Chatbox Requirements</w:t>
+      <w:proofErr w:type="spellStart"/>
+      <w:r>
+        <w:rPr>
+          <w:rFonts w:ascii="Times New Roman" w:eastAsia="Times New Roman" w:hAnsi="Times New Roman" w:cs="Times New Roman"/>
+          <w:sz w:val="24"/>
+          <w:szCs w:val="24"/>
+        </w:rPr>
+        <w:t>Chatbox</w:t>
+      </w:r>
+      <w:proofErr w:type="spellEnd"/>
+      <w:r>
+        <w:rPr>
+          <w:rFonts w:ascii="Times New Roman" w:eastAsia="Times New Roman" w:hAnsi="Times New Roman" w:cs="Times New Roman"/>
+          <w:sz w:val="24"/>
+          <w:szCs w:val="24"/>
+        </w:rPr>
+        <w:t xml:space="preserve"> Requirements</w:t>
       </w:r>
     </w:p>
     <w:p>
@@ -592,7 +676,25 @@
           <w:sz w:val="24"/>
           <w:szCs w:val="24"/>
         </w:rPr>
-        <w:t xml:space="preserve">4. After selecting a chatbox, the user can set their own username for the chatroom. </w:t>
+        <w:t xml:space="preserve">4. After selecting a </w:t>
+      </w:r>
+      <w:proofErr w:type="spellStart"/>
+      <w:r>
+        <w:rPr>
+          <w:rFonts w:ascii="Times New Roman" w:eastAsia="Times New Roman" w:hAnsi="Times New Roman" w:cs="Times New Roman"/>
+          <w:sz w:val="24"/>
+          <w:szCs w:val="24"/>
+        </w:rPr>
+        <w:t>chatbox</w:t>
+      </w:r>
+      <w:proofErr w:type="spellEnd"/>
+      <w:r>
+        <w:rPr>
+          <w:rFonts w:ascii="Times New Roman" w:eastAsia="Times New Roman" w:hAnsi="Times New Roman" w:cs="Times New Roman"/>
+          <w:sz w:val="24"/>
+          <w:szCs w:val="24"/>
+        </w:rPr>
+        <w:t xml:space="preserve">, the user can set their own username for the chatroom. </w:t>
       </w:r>
     </w:p>
     <w:p>
@@ -628,7 +730,25 @@
           <w:sz w:val="24"/>
           <w:szCs w:val="24"/>
         </w:rPr>
-        <w:t>6. You can type into the chatbox and have a conversation (this is demonstrated with your partners).</w:t>
+        <w:t xml:space="preserve">6. You can type into the </w:t>
+      </w:r>
+      <w:proofErr w:type="spellStart"/>
+      <w:r>
+        <w:rPr>
+          <w:rFonts w:ascii="Times New Roman" w:eastAsia="Times New Roman" w:hAnsi="Times New Roman" w:cs="Times New Roman"/>
+          <w:sz w:val="24"/>
+          <w:szCs w:val="24"/>
+        </w:rPr>
+        <w:t>chatbox</w:t>
+      </w:r>
+      <w:proofErr w:type="spellEnd"/>
+      <w:r>
+        <w:rPr>
+          <w:rFonts w:ascii="Times New Roman" w:eastAsia="Times New Roman" w:hAnsi="Times New Roman" w:cs="Times New Roman"/>
+          <w:sz w:val="24"/>
+          <w:szCs w:val="24"/>
+        </w:rPr>
+        <w:t xml:space="preserve"> and have a conversation (this is demonstrated with your partners).</w:t>
       </w:r>
     </w:p>
     <w:p>
@@ -756,7 +876,79 @@
           <w:sz w:val="24"/>
           <w:szCs w:val="24"/>
         </w:rPr>
-        <w:t xml:space="preserve">Even further improve the chatbox by adding a "{Username} is typing..." indicator to the chatbox system. So if someone is typing, it should show they're typing. If multiple people are typing, it should show the first two and then say "{firstUsername}, {secondUsername} and {x} others are typing..." to signal that multiple users are typing. </w:t>
+        <w:t xml:space="preserve">Even further improve the </w:t>
+      </w:r>
+      <w:proofErr w:type="spellStart"/>
+      <w:r>
+        <w:rPr>
+          <w:rFonts w:ascii="Times New Roman" w:eastAsia="Times New Roman" w:hAnsi="Times New Roman" w:cs="Times New Roman"/>
+          <w:sz w:val="24"/>
+          <w:szCs w:val="24"/>
+        </w:rPr>
+        <w:t>chatbox</w:t>
+      </w:r>
+      <w:proofErr w:type="spellEnd"/>
+      <w:r>
+        <w:rPr>
+          <w:rFonts w:ascii="Times New Roman" w:eastAsia="Times New Roman" w:hAnsi="Times New Roman" w:cs="Times New Roman"/>
+          <w:sz w:val="24"/>
+          <w:szCs w:val="24"/>
+        </w:rPr>
+        <w:t xml:space="preserve"> by adding a "{Username} is typing..." indicator to the </w:t>
+      </w:r>
+      <w:proofErr w:type="spellStart"/>
+      <w:r>
+        <w:rPr>
+          <w:rFonts w:ascii="Times New Roman" w:eastAsia="Times New Roman" w:hAnsi="Times New Roman" w:cs="Times New Roman"/>
+          <w:sz w:val="24"/>
+          <w:szCs w:val="24"/>
+        </w:rPr>
+        <w:t>chatbox</w:t>
+      </w:r>
+      <w:proofErr w:type="spellEnd"/>
+      <w:r>
+        <w:rPr>
+          <w:rFonts w:ascii="Times New Roman" w:eastAsia="Times New Roman" w:hAnsi="Times New Roman" w:cs="Times New Roman"/>
+          <w:sz w:val="24"/>
+          <w:szCs w:val="24"/>
+        </w:rPr>
+        <w:t xml:space="preserve"> system. So if someone is typing, it should show they're typing. If multiple people are typing, it should show the first two and then say "{</w:t>
+      </w:r>
+      <w:proofErr w:type="spellStart"/>
+      <w:r>
+        <w:rPr>
+          <w:rFonts w:ascii="Times New Roman" w:eastAsia="Times New Roman" w:hAnsi="Times New Roman" w:cs="Times New Roman"/>
+          <w:sz w:val="24"/>
+          <w:szCs w:val="24"/>
+        </w:rPr>
+        <w:t>firstUsername</w:t>
+      </w:r>
+      <w:proofErr w:type="spellEnd"/>
+      <w:r>
+        <w:rPr>
+          <w:rFonts w:ascii="Times New Roman" w:eastAsia="Times New Roman" w:hAnsi="Times New Roman" w:cs="Times New Roman"/>
+          <w:sz w:val="24"/>
+          <w:szCs w:val="24"/>
+        </w:rPr>
+        <w:t>}, {</w:t>
+      </w:r>
+      <w:proofErr w:type="spellStart"/>
+      <w:r>
+        <w:rPr>
+          <w:rFonts w:ascii="Times New Roman" w:eastAsia="Times New Roman" w:hAnsi="Times New Roman" w:cs="Times New Roman"/>
+          <w:sz w:val="24"/>
+          <w:szCs w:val="24"/>
+        </w:rPr>
+        <w:t>secondUsername</w:t>
+      </w:r>
+      <w:proofErr w:type="spellEnd"/>
+      <w:r>
+        <w:rPr>
+          <w:rFonts w:ascii="Times New Roman" w:eastAsia="Times New Roman" w:hAnsi="Times New Roman" w:cs="Times New Roman"/>
+          <w:sz w:val="24"/>
+          <w:szCs w:val="24"/>
+        </w:rPr>
+        <w:t xml:space="preserve">} and {x} others are typing..." to signal that multiple users are typing. </w:t>
       </w:r>
     </w:p>
     <w:p>
@@ -836,32 +1028,33 @@
       <w:pPr>
         <w:spacing w:line="240" w:lineRule="auto"/>
         <w:rPr>
-          <w:rFonts w:ascii="Times New Roman" w:eastAsia="Times New Roman" w:hAnsi="Times New Roman" w:cs="Times New Roman"/>
-          <w:sz w:val="24"/>
-          <w:szCs w:val="24"/>
-        </w:rPr>
-      </w:pPr>
-      <w:r>
-        <w:rPr>
-          <w:rFonts w:ascii="Calibri" w:eastAsia="Times New Roman" w:hAnsi="Calibri" w:cs="Calibri"/>
-          <w:color w:val="000000"/>
-        </w:rPr>
-        <w:br/>
-      </w:r>
-      <w:r>
-        <w:rPr>
-          <w:rFonts w:ascii="Calibri" w:eastAsia="Times New Roman" w:hAnsi="Calibri" w:cs="Calibri"/>
-          <w:color w:val="000000"/>
-        </w:rPr>
-        <w:br/>
-      </w:r>
-      <w:r>
-        <w:rPr>
-          <w:rFonts w:ascii="Calibri" w:eastAsia="Times New Roman" w:hAnsi="Calibri" w:cs="Calibri"/>
-          <w:color w:val="000000"/>
-        </w:rPr>
-        <w:br/>
-      </w:r>
+          <w:b/>
+          <w:sz w:val="24"/>
+          <w:szCs w:val="24"/>
+        </w:rPr>
+      </w:pPr>
+      <w:r>
+        <w:rPr>
+          <w:rFonts w:ascii="Calibri" w:eastAsia="Times New Roman" w:hAnsi="Calibri" w:cs="Calibri"/>
+          <w:color w:val="000000"/>
+        </w:rPr>
+        <w:br/>
+      </w:r>
+      <w:r>
+        <w:rPr>
+          <w:rFonts w:ascii="Calibri" w:eastAsia="Times New Roman" w:hAnsi="Calibri" w:cs="Calibri"/>
+          <w:color w:val="000000"/>
+        </w:rPr>
+        <w:br/>
+      </w:r>
+      <w:r>
+        <w:rPr>
+          <w:rFonts w:ascii="Calibri" w:eastAsia="Times New Roman" w:hAnsi="Calibri" w:cs="Calibri"/>
+          <w:color w:val="000000"/>
+        </w:rPr>
+        <w:br/>
+      </w:r>
+      <w:bookmarkStart w:id="0" w:name="_Hlk89434284"/>
       <w:r>
         <w:rPr>
           <w:rFonts w:ascii="Calibri" w:eastAsia="Times New Roman" w:hAnsi="Calibri" w:cs="Calibri"/>
@@ -906,210 +1099,107 @@
           <w:szCs w:val="24"/>
         </w:rPr>
         <w:br/>
-        <w:t xml:space="preserve">Required: </w:t>
-      </w:r>
-      <w:r>
-        <w:rPr>
-          <w:rFonts w:ascii="Calibri" w:eastAsia="Times New Roman" w:hAnsi="Calibri" w:cs="Calibri"/>
-          <w:color w:val="000000"/>
-        </w:rPr>
-        <w:br/>
-        <w:t>Homepage</w:t>
-      </w:r>
-      <w:r>
-        <w:rPr>
-          <w:rFonts w:ascii="Calibri" w:eastAsia="Times New Roman" w:hAnsi="Calibri" w:cs="Calibri"/>
-          <w:color w:val="000000"/>
-        </w:rPr>
-        <w:br/>
-        <w:t>Navbar</w:t>
-      </w:r>
-      <w:r>
-        <w:rPr>
-          <w:rFonts w:ascii="Calibri" w:eastAsia="Times New Roman" w:hAnsi="Calibri" w:cs="Calibri"/>
-          <w:color w:val="000000"/>
-        </w:rPr>
-        <w:br/>
-        <w:t>about us</w:t>
-      </w:r>
-      <w:r>
-        <w:rPr>
-          <w:rFonts w:ascii="Calibri" w:eastAsia="Times New Roman" w:hAnsi="Calibri" w:cs="Calibri"/>
-          <w:color w:val="000000"/>
-        </w:rPr>
-        <w:br/>
-        <w:t>chatroom</w:t>
-      </w:r>
-      <w:r>
-        <w:rPr>
-          <w:rFonts w:ascii="Calibri" w:eastAsia="Times New Roman" w:hAnsi="Calibri" w:cs="Calibri"/>
-          <w:color w:val="000000"/>
-        </w:rPr>
-        <w:br/>
-      </w:r>
-      <w:r>
-        <w:rPr>
-          <w:rFonts w:ascii="Calibri" w:eastAsia="Times New Roman" w:hAnsi="Calibri" w:cs="Calibri"/>
-          <w:color w:val="000000"/>
-        </w:rPr>
-        <w:t xml:space="preserve">set </w:t>
-      </w:r>
-      <w:r>
-        <w:rPr>
-          <w:rFonts w:ascii="Calibri" w:eastAsia="Times New Roman" w:hAnsi="Calibri" w:cs="Calibri"/>
-          <w:color w:val="000000"/>
-        </w:rPr>
-        <w:t>name and avatar</w:t>
-      </w:r>
-      <w:r>
-        <w:rPr>
-          <w:rFonts w:ascii="Calibri" w:eastAsia="Times New Roman" w:hAnsi="Calibri" w:cs="Calibri"/>
-          <w:color w:val="000000"/>
-        </w:rPr>
-        <w:br/>
-        <w:t xml:space="preserve">create chatroom </w:t>
-      </w:r>
-      <w:r>
-        <w:rPr>
-          <w:rFonts w:ascii="Calibri" w:eastAsia="Times New Roman" w:hAnsi="Calibri" w:cs="Calibri"/>
-          <w:color w:val="000000"/>
-        </w:rPr>
-        <w:br/>
-        <w:t>set chatroom to public or private</w:t>
-      </w:r>
-      <w:r>
-        <w:rPr>
-          <w:rFonts w:ascii="Calibri" w:eastAsia="Times New Roman" w:hAnsi="Calibri" w:cs="Calibri"/>
-          <w:color w:val="000000"/>
-        </w:rPr>
-        <w:br/>
-        <w:t xml:space="preserve">admin (lets us delete posts </w:t>
-      </w:r>
-      <w:r>
-        <w:rPr>
-          <w:rFonts w:ascii="Calibri" w:eastAsia="Times New Roman" w:hAnsi="Calibri" w:cs="Calibri"/>
-          <w:color w:val="000000"/>
-        </w:rPr>
-        <w:t xml:space="preserve">or rooms </w:t>
-      </w:r>
-      <w:r>
-        <w:rPr>
-          <w:rFonts w:ascii="Calibri" w:eastAsia="Times New Roman" w:hAnsi="Calibri" w:cs="Calibri"/>
-          <w:color w:val="000000"/>
-        </w:rPr>
-        <w:t xml:space="preserve">we don’t like, create new chatrooms etc. ) </w:t>
-      </w:r>
-      <w:r>
-        <w:rPr>
-          <w:rFonts w:ascii="Calibri" w:eastAsia="Times New Roman" w:hAnsi="Calibri" w:cs="Calibri"/>
-          <w:color w:val="000000"/>
-        </w:rPr>
-        <w:br/>
-      </w:r>
-      <w:r>
-        <w:rPr>
-          <w:rFonts w:ascii="Calibri" w:eastAsia="Times New Roman" w:hAnsi="Calibri" w:cs="Calibri"/>
-          <w:color w:val="000000"/>
-        </w:rPr>
-        <w:t>change background color/text color</w:t>
-      </w:r>
-      <w:r>
-        <w:rPr>
-          <w:rFonts w:ascii="Calibri" w:eastAsia="Times New Roman" w:hAnsi="Calibri" w:cs="Calibri"/>
-          <w:color w:val="000000"/>
-        </w:rPr>
-        <w:br/>
-        <w:t>have conversation</w:t>
-      </w:r>
-      <w:r>
-        <w:rPr>
-          <w:rFonts w:ascii="Calibri" w:eastAsia="Times New Roman" w:hAnsi="Calibri" w:cs="Calibri"/>
-          <w:color w:val="000000"/>
-        </w:rPr>
-        <w:br/>
-        <w:t xml:space="preserve">show list of users in room </w:t>
-      </w:r>
-      <w:r>
-        <w:rPr>
-          <w:rFonts w:ascii="Calibri" w:eastAsia="Times New Roman" w:hAnsi="Calibri" w:cs="Calibri"/>
-          <w:color w:val="000000"/>
-        </w:rPr>
-        <w:br/>
-      </w:r>
-      <w:r>
-        <w:rPr>
-          <w:rFonts w:ascii="Calibri" w:eastAsia="Times New Roman" w:hAnsi="Calibri" w:cs="Calibri"/>
-          <w:color w:val="000000"/>
-        </w:rPr>
-        <w:br/>
-      </w:r>
-      <w:r>
-        <w:rPr>
-          <w:rFonts w:ascii="Calibri" w:eastAsia="Times New Roman" w:hAnsi="Calibri" w:cs="Calibri"/>
+      </w:r>
+      <w:bookmarkEnd w:id="0"/>
+      <w:r>
+        <w:rPr>
+          <w:b/>
+          <w:sz w:val="24"/>
+          <w:szCs w:val="24"/>
+        </w:rPr>
+        <w:t>Tasks</w:t>
+      </w:r>
+      <w:r>
+        <w:rPr>
+          <w:b/>
+          <w:sz w:val="24"/>
+          <w:szCs w:val="24"/>
+        </w:rPr>
+        <w:t xml:space="preserve">: </w:t>
+      </w:r>
+    </w:p>
+    <w:p>
+      <w:pPr>
+        <w:spacing w:line="240" w:lineRule="auto"/>
+      </w:pPr>
+      <w:r>
+        <w:rPr>
           <w:b/>
           <w:bCs/>
-          <w:color w:val="000000"/>
-          <w:sz w:val="24"/>
-          <w:szCs w:val="24"/>
-        </w:rPr>
-        <w:t>Bonus</w:t>
-      </w:r>
-      <w:r>
-        <w:rPr>
-          <w:rFonts w:ascii="Calibri" w:eastAsia="Times New Roman" w:hAnsi="Calibri" w:cs="Calibri"/>
+        </w:rPr>
+        <w:t>Management Tasks</w:t>
+      </w:r>
+      <w:r>
+        <w:rPr>
           <w:b/>
           <w:bCs/>
-          <w:color w:val="000000"/>
-          <w:sz w:val="24"/>
-          <w:szCs w:val="24"/>
         </w:rPr>
         <w:t>:</w:t>
       </w:r>
       <w:r>
         <w:rPr>
-          <w:rFonts w:ascii="Calibri" w:eastAsia="Times New Roman" w:hAnsi="Calibri" w:cs="Calibri"/>
+          <w:b/>
+        </w:rPr>
+        <w:t xml:space="preserve"> </w:t>
+      </w:r>
+      <w:r>
+        <w:rPr>
+          <w:b/>
+        </w:rPr>
+        <w:br/>
+      </w:r>
+      <w:r>
+        <w:t>Making and keeping a schedule</w:t>
+      </w:r>
+      <w:r>
+        <w:br/>
+        <w:t>Regularly scheduling and attending meetings based on the schedule</w:t>
+      </w:r>
+      <w:r>
+        <w:br/>
+        <w:t>Assigning tasks to team members</w:t>
+      </w:r>
+      <w:r>
+        <w:br/>
+        <w:t>Documenting what was done in each meeting</w:t>
+      </w:r>
+      <w:r>
+        <w:br/>
+        <w:t xml:space="preserve">Keep track of progress and regularly inform higher-ups of project status </w:t>
+      </w:r>
+    </w:p>
+    <w:p>
+      <w:pPr>
+        <w:spacing w:line="240" w:lineRule="auto"/>
+        <w:rPr>
           <w:b/>
           <w:bCs/>
-          <w:color w:val="000000"/>
-          <w:sz w:val="24"/>
-          <w:szCs w:val="24"/>
-        </w:rPr>
-        <w:br/>
-      </w:r>
-      <w:r>
-        <w:rPr>
-          <w:rFonts w:ascii="Calibri" w:eastAsia="Times New Roman" w:hAnsi="Calibri" w:cs="Calibri"/>
-          <w:color w:val="000000"/>
-          <w:sz w:val="24"/>
-          <w:szCs w:val="24"/>
-        </w:rPr>
-        <w:t xml:space="preserve">private messages </w:t>
-      </w:r>
-      <w:r>
-        <w:rPr>
-          <w:rFonts w:ascii="Calibri" w:eastAsia="Times New Roman" w:hAnsi="Calibri" w:cs="Calibri"/>
+        </w:rPr>
+      </w:pPr>
+      <w:r>
+        <w:rPr>
           <w:b/>
           <w:bCs/>
-          <w:color w:val="000000"/>
-          <w:sz w:val="24"/>
-          <w:szCs w:val="24"/>
-        </w:rPr>
-        <w:br/>
-      </w:r>
-      <w:r>
-        <w:rPr>
-          <w:rFonts w:ascii="Calibri" w:eastAsia="Times New Roman" w:hAnsi="Calibri" w:cs="Calibri"/>
-          <w:color w:val="000000"/>
-        </w:rPr>
-        <w:t>see who is typing</w:t>
-      </w:r>
-      <w:r>
-        <w:rPr>
-          <w:rFonts w:ascii="Calibri" w:eastAsia="Times New Roman" w:hAnsi="Calibri" w:cs="Calibri"/>
-          <w:color w:val="000000"/>
-        </w:rPr>
-        <w:br/>
-      </w:r>
+        </w:rPr>
+        <w:t>Presentation:</w:t>
+      </w:r>
+    </w:p>
+    <w:p>
+      <w:pPr>
+        <w:spacing w:line="240" w:lineRule="auto"/>
+      </w:pPr>
+      <w:r>
+        <w:t xml:space="preserve">Making a presentation script.  </w:t>
+      </w:r>
+      <w:r>
+        <w:br/>
+        <w:t xml:space="preserve">Presenting on the chatroom app’s unique appearance and features as a team. </w:t>
+      </w:r>
+    </w:p>
+    <w:p>
+      <w:pPr>
+        <w:spacing w:line="240" w:lineRule="auto"/>
+      </w:pPr>
       <w:r>
         <w:rPr>
           <w:rFonts w:ascii="Calibri" w:eastAsia="Times New Roman" w:hAnsi="Calibri" w:cs="Calibri"/>
@@ -1119,8 +1209,317 @@
           <w:sz w:val="24"/>
           <w:szCs w:val="24"/>
         </w:rPr>
-        <w:br/>
-        <w:t xml:space="preserve">Team: </w:t>
+        <w:t xml:space="preserve">Required Tasks: </w:t>
+      </w:r>
+      <w:r>
+        <w:rPr>
+          <w:rFonts w:ascii="Calibri" w:eastAsia="Times New Roman" w:hAnsi="Calibri" w:cs="Calibri"/>
+          <w:color w:val="000000"/>
+        </w:rPr>
+        <w:br/>
+      </w:r>
+      <w:r>
+        <w:rPr>
+          <w:rFonts w:ascii="Calibri" w:eastAsia="Times New Roman" w:hAnsi="Calibri" w:cs="Calibri"/>
+          <w:color w:val="000000"/>
+        </w:rPr>
+        <w:t xml:space="preserve">Create a </w:t>
+      </w:r>
+      <w:r>
+        <w:rPr>
+          <w:rFonts w:ascii="Calibri" w:eastAsia="Times New Roman" w:hAnsi="Calibri" w:cs="Calibri"/>
+          <w:color w:val="000000"/>
+        </w:rPr>
+        <w:t>Homepage</w:t>
+      </w:r>
+      <w:r>
+        <w:rPr>
+          <w:rFonts w:ascii="Calibri" w:eastAsia="Times New Roman" w:hAnsi="Calibri" w:cs="Calibri"/>
+          <w:color w:val="000000"/>
+        </w:rPr>
+        <w:br/>
+        <w:t>Create a Navbar</w:t>
+      </w:r>
+      <w:r>
+        <w:rPr>
+          <w:rFonts w:ascii="Calibri" w:eastAsia="Times New Roman" w:hAnsi="Calibri" w:cs="Calibri"/>
+          <w:color w:val="000000"/>
+        </w:rPr>
+        <w:br/>
+      </w:r>
+      <w:r>
+        <w:rPr>
+          <w:rFonts w:ascii="Calibri" w:eastAsia="Times New Roman" w:hAnsi="Calibri" w:cs="Calibri"/>
+          <w:color w:val="000000"/>
+        </w:rPr>
+        <w:t xml:space="preserve">Create an </w:t>
+      </w:r>
+      <w:r>
+        <w:rPr>
+          <w:rFonts w:ascii="Calibri" w:eastAsia="Times New Roman" w:hAnsi="Calibri" w:cs="Calibri"/>
+          <w:color w:val="000000"/>
+        </w:rPr>
+        <w:t>about us</w:t>
+      </w:r>
+      <w:r>
+        <w:rPr>
+          <w:rFonts w:ascii="Calibri" w:eastAsia="Times New Roman" w:hAnsi="Calibri" w:cs="Calibri"/>
+          <w:color w:val="000000"/>
+        </w:rPr>
+        <w:t xml:space="preserve"> page</w:t>
+      </w:r>
+      <w:r>
+        <w:rPr>
+          <w:rFonts w:ascii="Calibri" w:eastAsia="Times New Roman" w:hAnsi="Calibri" w:cs="Calibri"/>
+          <w:color w:val="000000"/>
+        </w:rPr>
+        <w:br/>
+      </w:r>
+      <w:r>
+        <w:rPr>
+          <w:rFonts w:ascii="Calibri" w:eastAsia="Times New Roman" w:hAnsi="Calibri" w:cs="Calibri"/>
+          <w:color w:val="000000"/>
+        </w:rPr>
+        <w:t xml:space="preserve">Create a </w:t>
+      </w:r>
+      <w:r>
+        <w:rPr>
+          <w:rFonts w:ascii="Calibri" w:eastAsia="Times New Roman" w:hAnsi="Calibri" w:cs="Calibri"/>
+          <w:color w:val="000000"/>
+        </w:rPr>
+        <w:t>chatroom</w:t>
+      </w:r>
+      <w:r>
+        <w:rPr>
+          <w:rFonts w:ascii="Calibri" w:eastAsia="Times New Roman" w:hAnsi="Calibri" w:cs="Calibri"/>
+          <w:color w:val="000000"/>
+        </w:rPr>
+        <w:t xml:space="preserve"> page</w:t>
+      </w:r>
+      <w:r>
+        <w:rPr>
+          <w:rFonts w:ascii="Calibri" w:eastAsia="Times New Roman" w:hAnsi="Calibri" w:cs="Calibri"/>
+          <w:color w:val="000000"/>
+        </w:rPr>
+        <w:br/>
+      </w:r>
+      <w:bookmarkStart w:id="1" w:name="_Hlk89434102"/>
+      <w:r>
+        <w:rPr>
+          <w:rFonts w:ascii="Calibri" w:eastAsia="Times New Roman" w:hAnsi="Calibri" w:cs="Calibri"/>
+          <w:color w:val="000000"/>
+        </w:rPr>
+        <w:t>C</w:t>
+      </w:r>
+      <w:r>
+        <w:rPr>
+          <w:rFonts w:ascii="Calibri" w:eastAsia="Times New Roman" w:hAnsi="Calibri" w:cs="Calibri"/>
+          <w:color w:val="000000"/>
+        </w:rPr>
+        <w:t xml:space="preserve">reate </w:t>
+      </w:r>
+      <w:bookmarkEnd w:id="1"/>
+      <w:r>
+        <w:rPr>
+          <w:rFonts w:ascii="Calibri" w:eastAsia="Times New Roman" w:hAnsi="Calibri" w:cs="Calibri"/>
+          <w:color w:val="000000"/>
+        </w:rPr>
+        <w:t xml:space="preserve">ability to </w:t>
+      </w:r>
+      <w:r>
+        <w:rPr>
+          <w:rFonts w:ascii="Calibri" w:eastAsia="Times New Roman" w:hAnsi="Calibri" w:cs="Calibri"/>
+          <w:color w:val="000000"/>
+        </w:rPr>
+        <w:t xml:space="preserve">set </w:t>
+      </w:r>
+      <w:r>
+        <w:rPr>
+          <w:rFonts w:ascii="Calibri" w:eastAsia="Times New Roman" w:hAnsi="Calibri" w:cs="Calibri"/>
+          <w:color w:val="000000"/>
+        </w:rPr>
+        <w:t>name and avatar</w:t>
+      </w:r>
+      <w:r>
+        <w:rPr>
+          <w:rFonts w:ascii="Calibri" w:eastAsia="Times New Roman" w:hAnsi="Calibri" w:cs="Calibri"/>
+          <w:color w:val="000000"/>
+        </w:rPr>
+        <w:br/>
+        <w:t>C</w:t>
+      </w:r>
+      <w:r>
+        <w:rPr>
+          <w:rFonts w:ascii="Calibri" w:eastAsia="Times New Roman" w:hAnsi="Calibri" w:cs="Calibri"/>
+          <w:color w:val="000000"/>
+        </w:rPr>
+        <w:t xml:space="preserve">reate ability to </w:t>
+      </w:r>
+      <w:r>
+        <w:rPr>
+          <w:rFonts w:ascii="Calibri" w:eastAsia="Times New Roman" w:hAnsi="Calibri" w:cs="Calibri"/>
+          <w:color w:val="000000"/>
+        </w:rPr>
+        <w:t xml:space="preserve">create chatroom </w:t>
+      </w:r>
+      <w:r>
+        <w:rPr>
+          <w:rFonts w:ascii="Calibri" w:eastAsia="Times New Roman" w:hAnsi="Calibri" w:cs="Calibri"/>
+          <w:color w:val="000000"/>
+        </w:rPr>
+        <w:br/>
+        <w:t>C</w:t>
+      </w:r>
+      <w:r>
+        <w:rPr>
+          <w:rFonts w:ascii="Calibri" w:eastAsia="Times New Roman" w:hAnsi="Calibri" w:cs="Calibri"/>
+          <w:color w:val="000000"/>
+        </w:rPr>
+        <w:t xml:space="preserve">reate ability to </w:t>
+      </w:r>
+      <w:r>
+        <w:rPr>
+          <w:rFonts w:ascii="Calibri" w:eastAsia="Times New Roman" w:hAnsi="Calibri" w:cs="Calibri"/>
+          <w:color w:val="000000"/>
+        </w:rPr>
+        <w:t>set chatroom to public or private</w:t>
+      </w:r>
+      <w:r>
+        <w:rPr>
+          <w:rFonts w:ascii="Calibri" w:eastAsia="Times New Roman" w:hAnsi="Calibri" w:cs="Calibri"/>
+          <w:color w:val="000000"/>
+        </w:rPr>
+        <w:br/>
+      </w:r>
+      <w:r>
+        <w:rPr>
+          <w:rFonts w:ascii="Calibri" w:eastAsia="Times New Roman" w:hAnsi="Calibri" w:cs="Calibri"/>
+          <w:color w:val="000000"/>
+        </w:rPr>
+        <w:t>C</w:t>
+      </w:r>
+      <w:r>
+        <w:rPr>
+          <w:rFonts w:ascii="Calibri" w:eastAsia="Times New Roman" w:hAnsi="Calibri" w:cs="Calibri"/>
+          <w:color w:val="000000"/>
+        </w:rPr>
+        <w:t xml:space="preserve">reate </w:t>
+      </w:r>
+      <w:r>
+        <w:rPr>
+          <w:rFonts w:ascii="Calibri" w:eastAsia="Times New Roman" w:hAnsi="Calibri" w:cs="Calibri"/>
+          <w:color w:val="000000"/>
+        </w:rPr>
+        <w:t xml:space="preserve">admin (lets us delete posts </w:t>
+      </w:r>
+      <w:r>
+        <w:rPr>
+          <w:rFonts w:ascii="Calibri" w:eastAsia="Times New Roman" w:hAnsi="Calibri" w:cs="Calibri"/>
+          <w:color w:val="000000"/>
+        </w:rPr>
+        <w:t xml:space="preserve">or rooms </w:t>
+      </w:r>
+      <w:r>
+        <w:rPr>
+          <w:rFonts w:ascii="Calibri" w:eastAsia="Times New Roman" w:hAnsi="Calibri" w:cs="Calibri"/>
+          <w:color w:val="000000"/>
+        </w:rPr>
+        <w:t xml:space="preserve">we don’t like, create new chatrooms etc. ) </w:t>
+      </w:r>
+      <w:r>
+        <w:rPr>
+          <w:rFonts w:ascii="Calibri" w:eastAsia="Times New Roman" w:hAnsi="Calibri" w:cs="Calibri"/>
+          <w:color w:val="000000"/>
+        </w:rPr>
+        <w:br/>
+      </w:r>
+      <w:bookmarkStart w:id="2" w:name="_Hlk89434023"/>
+      <w:r>
+        <w:rPr>
+          <w:rFonts w:ascii="Calibri" w:eastAsia="Times New Roman" w:hAnsi="Calibri" w:cs="Calibri"/>
+          <w:color w:val="000000"/>
+        </w:rPr>
+        <w:t>C</w:t>
+      </w:r>
+      <w:r>
+        <w:rPr>
+          <w:rFonts w:ascii="Calibri" w:eastAsia="Times New Roman" w:hAnsi="Calibri" w:cs="Calibri"/>
+          <w:color w:val="000000"/>
+        </w:rPr>
+        <w:t xml:space="preserve">reate </w:t>
+      </w:r>
+      <w:r>
+        <w:rPr>
+          <w:rFonts w:ascii="Calibri" w:eastAsia="Times New Roman" w:hAnsi="Calibri" w:cs="Calibri"/>
+          <w:color w:val="000000"/>
+        </w:rPr>
+        <w:t xml:space="preserve">ability to </w:t>
+      </w:r>
+      <w:bookmarkEnd w:id="2"/>
+      <w:r>
+        <w:rPr>
+          <w:rFonts w:ascii="Calibri" w:eastAsia="Times New Roman" w:hAnsi="Calibri" w:cs="Calibri"/>
+          <w:color w:val="000000"/>
+        </w:rPr>
+        <w:t>change background color/text color</w:t>
+      </w:r>
+      <w:r>
+        <w:rPr>
+          <w:rFonts w:ascii="Calibri" w:eastAsia="Times New Roman" w:hAnsi="Calibri" w:cs="Calibri"/>
+          <w:color w:val="000000"/>
+        </w:rPr>
+        <w:br/>
+        <w:t>C</w:t>
+      </w:r>
+      <w:r>
+        <w:rPr>
+          <w:rFonts w:ascii="Calibri" w:eastAsia="Times New Roman" w:hAnsi="Calibri" w:cs="Calibri"/>
+          <w:color w:val="000000"/>
+        </w:rPr>
+        <w:t xml:space="preserve">reate ability to </w:t>
+      </w:r>
+      <w:r>
+        <w:rPr>
+          <w:rFonts w:ascii="Calibri" w:eastAsia="Times New Roman" w:hAnsi="Calibri" w:cs="Calibri"/>
+          <w:color w:val="000000"/>
+        </w:rPr>
+        <w:t>have conversation</w:t>
+      </w:r>
+      <w:r>
+        <w:rPr>
+          <w:rFonts w:ascii="Calibri" w:eastAsia="Times New Roman" w:hAnsi="Calibri" w:cs="Calibri"/>
+          <w:color w:val="000000"/>
+        </w:rPr>
+        <w:br/>
+        <w:t>C</w:t>
+      </w:r>
+      <w:r>
+        <w:rPr>
+          <w:rFonts w:ascii="Calibri" w:eastAsia="Times New Roman" w:hAnsi="Calibri" w:cs="Calibri"/>
+          <w:color w:val="000000"/>
+        </w:rPr>
+        <w:t xml:space="preserve">reate ability to </w:t>
+      </w:r>
+      <w:r>
+        <w:rPr>
+          <w:rFonts w:ascii="Calibri" w:eastAsia="Times New Roman" w:hAnsi="Calibri" w:cs="Calibri"/>
+          <w:color w:val="000000"/>
+        </w:rPr>
+        <w:t xml:space="preserve">show list of users in room </w:t>
+      </w:r>
+      <w:r>
+        <w:rPr>
+          <w:rFonts w:ascii="Calibri" w:eastAsia="Times New Roman" w:hAnsi="Calibri" w:cs="Calibri"/>
+          <w:color w:val="000000"/>
+        </w:rPr>
+        <w:br/>
+      </w:r>
+      <w:r>
+        <w:rPr>
+          <w:rFonts w:ascii="Calibri" w:eastAsia="Times New Roman" w:hAnsi="Calibri" w:cs="Calibri"/>
+          <w:color w:val="000000"/>
+        </w:rPr>
+        <w:br/>
       </w:r>
       <w:r>
         <w:rPr>
@@ -1131,25 +1530,7 @@
           <w:sz w:val="24"/>
           <w:szCs w:val="24"/>
         </w:rPr>
-        <w:br/>
-      </w:r>
-      <w:r>
-        <w:rPr>
-          <w:rFonts w:ascii="Calibri" w:eastAsia="Times New Roman" w:hAnsi="Calibri" w:cs="Calibri"/>
-          <w:color w:val="000000"/>
-          <w:sz w:val="24"/>
-          <w:szCs w:val="24"/>
-        </w:rPr>
-        <w:t xml:space="preserve">change entire theme colors </w:t>
-      </w:r>
-      <w:r>
-        <w:rPr>
-          <w:rFonts w:ascii="Calibri" w:eastAsia="Times New Roman" w:hAnsi="Calibri" w:cs="Calibri"/>
-          <w:color w:val="000000"/>
-          <w:sz w:val="24"/>
-          <w:szCs w:val="24"/>
-        </w:rPr>
-        <w:t xml:space="preserve">+ more backgrounds, text colors as options </w:t>
+        <w:t>Bonus Tasks:</w:t>
       </w:r>
       <w:r>
         <w:rPr>
@@ -1167,72 +1548,27 @@
           <w:rFonts w:ascii="Calibri" w:eastAsia="Times New Roman" w:hAnsi="Calibri" w:cs="Calibri"/>
           <w:color w:val="000000"/>
         </w:rPr>
-        <w:t>change text size</w:t>
-      </w:r>
-      <w:r>
-        <w:rPr>
-          <w:rFonts w:ascii="Calibri" w:eastAsia="Times New Roman" w:hAnsi="Calibri" w:cs="Calibri"/>
-          <w:color w:val="000000"/>
-        </w:rPr>
-        <w:br/>
-      </w:r>
-      <w:r>
-        <w:rPr>
-          <w:rFonts w:ascii="Calibri" w:eastAsia="Times New Roman" w:hAnsi="Calibri" w:cs="Calibri"/>
-          <w:color w:val="000000"/>
-        </w:rPr>
-        <w:t>log in</w:t>
-      </w:r>
-      <w:r>
-        <w:rPr>
-          <w:rFonts w:ascii="Calibri" w:eastAsia="Times New Roman" w:hAnsi="Calibri" w:cs="Calibri"/>
-          <w:color w:val="000000"/>
-        </w:rPr>
-        <w:br/>
-        <w:t>profile page</w:t>
-      </w:r>
-      <w:r>
-        <w:rPr>
-          <w:rFonts w:ascii="Calibri" w:eastAsia="Times New Roman" w:hAnsi="Calibri" w:cs="Calibri"/>
-          <w:color w:val="000000"/>
-        </w:rPr>
-        <w:br/>
-        <w:t xml:space="preserve">gamification features like levels and rewards for users and rooms </w:t>
-      </w:r>
-      <w:r>
-        <w:rPr>
-          <w:rFonts w:ascii="Calibri" w:eastAsia="Times New Roman" w:hAnsi="Calibri" w:cs="Calibri"/>
-          <w:color w:val="000000"/>
-        </w:rPr>
-        <w:br/>
-        <w:t>certain themes/backgrounds, avatar frames etc.. Limited to certain levels (roles?)</w:t>
-      </w:r>
-      <w:r>
-        <w:rPr>
-          <w:rFonts w:ascii="Calibri" w:eastAsia="Times New Roman" w:hAnsi="Calibri" w:cs="Calibri"/>
-          <w:color w:val="000000"/>
-        </w:rPr>
-        <w:br/>
-        <w:t xml:space="preserve">an actual game? </w:t>
-      </w:r>
-      <w:r>
-        <w:rPr>
-          <w:rFonts w:ascii="Calibri" w:eastAsia="Times New Roman" w:hAnsi="Calibri" w:cs="Calibri"/>
-          <w:color w:val="000000"/>
-        </w:rPr>
-        <w:t>At least a gif for about page</w:t>
-      </w:r>
-      <w:r>
-        <w:rPr>
-          <w:rFonts w:ascii="Calibri" w:eastAsia="Times New Roman" w:hAnsi="Calibri" w:cs="Calibri"/>
-          <w:color w:val="000000"/>
-        </w:rPr>
-        <w:br/>
-      </w:r>
-    </w:p>
-    <w:p>
-      <w:pPr>
-        <w:spacing w:line="240" w:lineRule="auto"/>
+        <w:t>C</w:t>
+      </w:r>
+      <w:r>
+        <w:rPr>
+          <w:rFonts w:ascii="Calibri" w:eastAsia="Times New Roman" w:hAnsi="Calibri" w:cs="Calibri"/>
+          <w:color w:val="000000"/>
+          <w:sz w:val="24"/>
+          <w:szCs w:val="24"/>
+        </w:rPr>
+        <w:t xml:space="preserve">reate </w:t>
+      </w:r>
+      <w:r>
+        <w:rPr>
+          <w:rFonts w:ascii="Calibri" w:eastAsia="Times New Roman" w:hAnsi="Calibri" w:cs="Calibri"/>
+          <w:color w:val="000000"/>
+          <w:sz w:val="24"/>
+          <w:szCs w:val="24"/>
+        </w:rPr>
+        <w:t xml:space="preserve">private messages capability </w:t>
+      </w:r>
+      <w:r>
         <w:rPr>
           <w:rFonts w:ascii="Calibri" w:eastAsia="Times New Roman" w:hAnsi="Calibri" w:cs="Calibri"/>
           <w:b/>
@@ -1241,11 +1577,37 @@
           <w:sz w:val="24"/>
           <w:szCs w:val="24"/>
         </w:rPr>
-      </w:pPr>
-    </w:p>
-    <w:p>
-      <w:pPr>
-        <w:spacing w:line="240" w:lineRule="auto"/>
+        <w:br/>
+      </w:r>
+      <w:r>
+        <w:rPr>
+          <w:rFonts w:ascii="Calibri" w:eastAsia="Times New Roman" w:hAnsi="Calibri" w:cs="Calibri"/>
+          <w:color w:val="000000"/>
+        </w:rPr>
+        <w:t>C</w:t>
+      </w:r>
+      <w:r>
+        <w:rPr>
+          <w:rFonts w:ascii="Calibri" w:eastAsia="Times New Roman" w:hAnsi="Calibri" w:cs="Calibri"/>
+          <w:color w:val="000000"/>
+        </w:rPr>
+        <w:t xml:space="preserve">reate </w:t>
+      </w:r>
+      <w:r>
+        <w:rPr>
+          <w:rFonts w:ascii="Calibri" w:eastAsia="Times New Roman" w:hAnsi="Calibri" w:cs="Calibri"/>
+          <w:color w:val="000000"/>
+        </w:rPr>
+        <w:t>ability to see who is typing</w:t>
+      </w:r>
+      <w:r>
+        <w:rPr>
+          <w:rFonts w:ascii="Calibri" w:eastAsia="Times New Roman" w:hAnsi="Calibri" w:cs="Calibri"/>
+          <w:color w:val="000000"/>
+        </w:rPr>
+        <w:br/>
+      </w:r>
+      <w:r>
         <w:rPr>
           <w:rFonts w:ascii="Calibri" w:eastAsia="Times New Roman" w:hAnsi="Calibri" w:cs="Calibri"/>
           <w:b/>
@@ -1254,11 +1616,10 @@
           <w:sz w:val="24"/>
           <w:szCs w:val="24"/>
         </w:rPr>
-      </w:pPr>
-    </w:p>
-    <w:p>
-      <w:pPr>
-        <w:spacing w:line="240" w:lineRule="auto"/>
+        <w:br/>
+        <w:t xml:space="preserve">Team Tasks: </w:t>
+      </w:r>
+      <w:r>
         <w:rPr>
           <w:rFonts w:ascii="Calibri" w:eastAsia="Times New Roman" w:hAnsi="Calibri" w:cs="Calibri"/>
           <w:b/>
@@ -1267,7 +1628,163 @@
           <w:sz w:val="24"/>
           <w:szCs w:val="24"/>
         </w:rPr>
-      </w:pPr>
+        <w:br/>
+      </w:r>
+      <w:r>
+        <w:rPr>
+          <w:rFonts w:ascii="Calibri" w:eastAsia="Times New Roman" w:hAnsi="Calibri" w:cs="Calibri"/>
+          <w:color w:val="000000"/>
+          <w:sz w:val="24"/>
+          <w:szCs w:val="24"/>
+        </w:rPr>
+        <w:t xml:space="preserve">Have ability to change colors include more backgrounds, text colors as </w:t>
+      </w:r>
+      <w:proofErr w:type="spellStart"/>
+      <w:r>
+        <w:rPr>
+          <w:rFonts w:ascii="Calibri" w:eastAsia="Times New Roman" w:hAnsi="Calibri" w:cs="Calibri"/>
+          <w:color w:val="000000"/>
+          <w:sz w:val="24"/>
+          <w:szCs w:val="24"/>
+        </w:rPr>
+        <w:t>and</w:t>
+      </w:r>
+      <w:proofErr w:type="spellEnd"/>
+      <w:r>
+        <w:rPr>
+          <w:rFonts w:ascii="Calibri" w:eastAsia="Times New Roman" w:hAnsi="Calibri" w:cs="Calibri"/>
+          <w:color w:val="000000"/>
+          <w:sz w:val="24"/>
+          <w:szCs w:val="24"/>
+        </w:rPr>
+        <w:t xml:space="preserve"> entire theme </w:t>
+      </w:r>
+      <w:r>
+        <w:rPr>
+          <w:rFonts w:ascii="Calibri" w:eastAsia="Times New Roman" w:hAnsi="Calibri" w:cs="Calibri"/>
+          <w:color w:val="000000"/>
+          <w:sz w:val="24"/>
+          <w:szCs w:val="24"/>
+        </w:rPr>
+        <w:br/>
+      </w:r>
+      <w:r>
+        <w:rPr>
+          <w:rFonts w:ascii="Calibri" w:eastAsia="Times New Roman" w:hAnsi="Calibri" w:cs="Calibri"/>
+          <w:color w:val="000000"/>
+        </w:rPr>
+        <w:t>C</w:t>
+      </w:r>
+      <w:r>
+        <w:rPr>
+          <w:rFonts w:ascii="Calibri" w:eastAsia="Times New Roman" w:hAnsi="Calibri" w:cs="Calibri"/>
+          <w:color w:val="000000"/>
+        </w:rPr>
+        <w:t xml:space="preserve">reate ability to </w:t>
+      </w:r>
+      <w:r>
+        <w:rPr>
+          <w:rFonts w:ascii="Calibri" w:eastAsia="Times New Roman" w:hAnsi="Calibri" w:cs="Calibri"/>
+          <w:color w:val="000000"/>
+        </w:rPr>
+        <w:t>change text size</w:t>
+      </w:r>
+      <w:r>
+        <w:rPr>
+          <w:rFonts w:ascii="Calibri" w:eastAsia="Times New Roman" w:hAnsi="Calibri" w:cs="Calibri"/>
+          <w:color w:val="000000"/>
+        </w:rPr>
+        <w:br/>
+      </w:r>
+      <w:r>
+        <w:rPr>
+          <w:rFonts w:ascii="Calibri" w:eastAsia="Times New Roman" w:hAnsi="Calibri" w:cs="Calibri"/>
+          <w:color w:val="000000"/>
+        </w:rPr>
+        <w:t xml:space="preserve">Create </w:t>
+      </w:r>
+      <w:r>
+        <w:rPr>
+          <w:rFonts w:ascii="Calibri" w:eastAsia="Times New Roman" w:hAnsi="Calibri" w:cs="Calibri"/>
+          <w:color w:val="000000"/>
+        </w:rPr>
+        <w:t>log in</w:t>
+      </w:r>
+      <w:r>
+        <w:rPr>
+          <w:rFonts w:ascii="Calibri" w:eastAsia="Times New Roman" w:hAnsi="Calibri" w:cs="Calibri"/>
+          <w:color w:val="000000"/>
+        </w:rPr>
+        <w:t xml:space="preserve"> page</w:t>
+      </w:r>
+      <w:r>
+        <w:rPr>
+          <w:rFonts w:ascii="Calibri" w:eastAsia="Times New Roman" w:hAnsi="Calibri" w:cs="Calibri"/>
+          <w:color w:val="000000"/>
+        </w:rPr>
+        <w:br/>
+      </w:r>
+      <w:r>
+        <w:rPr>
+          <w:rFonts w:ascii="Calibri" w:eastAsia="Times New Roman" w:hAnsi="Calibri" w:cs="Calibri"/>
+          <w:color w:val="000000"/>
+        </w:rPr>
+        <w:t xml:space="preserve">create </w:t>
+      </w:r>
+      <w:r>
+        <w:rPr>
+          <w:rFonts w:ascii="Calibri" w:eastAsia="Times New Roman" w:hAnsi="Calibri" w:cs="Calibri"/>
+          <w:color w:val="000000"/>
+        </w:rPr>
+        <w:t>profile page</w:t>
+      </w:r>
+      <w:r>
+        <w:rPr>
+          <w:rFonts w:ascii="Calibri" w:eastAsia="Times New Roman" w:hAnsi="Calibri" w:cs="Calibri"/>
+          <w:color w:val="000000"/>
+        </w:rPr>
+        <w:br/>
+        <w:t xml:space="preserve">Create gamification features like levels and rewards for users and rooms </w:t>
+      </w:r>
+      <w:r>
+        <w:rPr>
+          <w:rFonts w:ascii="Calibri" w:eastAsia="Times New Roman" w:hAnsi="Calibri" w:cs="Calibri"/>
+          <w:color w:val="000000"/>
+        </w:rPr>
+        <w:br/>
+        <w:t>Create certain themes/backgrounds, avatar frames etc.. that are limited to certain levels (roles?)</w:t>
+      </w:r>
+      <w:r>
+        <w:rPr>
+          <w:rFonts w:ascii="Calibri" w:eastAsia="Times New Roman" w:hAnsi="Calibri" w:cs="Calibri"/>
+          <w:color w:val="000000"/>
+        </w:rPr>
+        <w:br/>
+        <w:t xml:space="preserve">Create an actual game? At least a </w:t>
+      </w:r>
+      <w:proofErr w:type="spellStart"/>
+      <w:r>
+        <w:rPr>
+          <w:rFonts w:ascii="Calibri" w:eastAsia="Times New Roman" w:hAnsi="Calibri" w:cs="Calibri"/>
+          <w:color w:val="000000"/>
+        </w:rPr>
+        <w:t>gif</w:t>
+      </w:r>
+      <w:proofErr w:type="spellEnd"/>
+      <w:r>
+        <w:rPr>
+          <w:rFonts w:ascii="Calibri" w:eastAsia="Times New Roman" w:hAnsi="Calibri" w:cs="Calibri"/>
+          <w:color w:val="000000"/>
+        </w:rPr>
+        <w:t xml:space="preserve"> for about page</w:t>
+      </w:r>
+      <w:r>
+        <w:rPr>
+          <w:rFonts w:ascii="Calibri" w:eastAsia="Times New Roman" w:hAnsi="Calibri" w:cs="Calibri"/>
+          <w:color w:val="000000"/>
+        </w:rPr>
+        <w:br/>
+      </w:r>
     </w:p>
     <w:p>
       <w:pPr>
@@ -1351,6 +1868,13 @@
       <w:pPr>
         <w:spacing w:line="240" w:lineRule="auto"/>
         <w:rPr>
+          <w:rFonts w:ascii="Times New Roman" w:eastAsia="Times New Roman" w:hAnsi="Times New Roman" w:cs="Times New Roman"/>
+          <w:sz w:val="24"/>
+          <w:szCs w:val="24"/>
+        </w:rPr>
+      </w:pPr>
+      <w:r>
+        <w:rPr>
           <w:rFonts w:ascii="Calibri" w:eastAsia="Times New Roman" w:hAnsi="Calibri" w:cs="Calibri"/>
           <w:b/>
           <w:bCs/>
@@ -1358,109 +1882,78 @@
           <w:sz w:val="24"/>
           <w:szCs w:val="24"/>
         </w:rPr>
-      </w:pPr>
-    </w:p>
-    <w:p>
-      <w:pPr>
-        <w:spacing w:line="240" w:lineRule="auto"/>
+        <w:t>Tasks: </w:t>
+      </w:r>
+    </w:p>
+    <w:p>
+      <w:pPr>
+        <w:spacing w:line="240" w:lineRule="auto"/>
+        <w:rPr>
+          <w:rFonts w:ascii="Calibri" w:eastAsia="Times New Roman" w:hAnsi="Calibri" w:cs="Calibri"/>
+          <w:color w:val="000000"/>
+        </w:rPr>
+      </w:pPr>
+      <w:r>
         <w:rPr>
           <w:rFonts w:ascii="Calibri" w:eastAsia="Times New Roman" w:hAnsi="Calibri" w:cs="Calibri"/>
           <w:b/>
           <w:bCs/>
           <w:color w:val="000000"/>
-          <w:sz w:val="24"/>
-          <w:szCs w:val="24"/>
-        </w:rPr>
-      </w:pPr>
-    </w:p>
-    <w:p>
-      <w:pPr>
-        <w:spacing w:line="240" w:lineRule="auto"/>
+        </w:rPr>
+        <w:t xml:space="preserve">Task 0: </w:t>
+      </w:r>
+      <w:r>
+        <w:rPr>
+          <w:rFonts w:ascii="Calibri" w:eastAsia="Times New Roman" w:hAnsi="Calibri" w:cs="Calibri"/>
+          <w:color w:val="000000"/>
+        </w:rPr>
+        <w:br/>
+        <w:t>Decide theme</w:t>
+      </w:r>
+      <w:r>
+        <w:rPr>
+          <w:rFonts w:ascii="Calibri" w:eastAsia="Times New Roman" w:hAnsi="Calibri" w:cs="Calibri"/>
+          <w:color w:val="000000"/>
+        </w:rPr>
+        <w:br/>
+        <w:t xml:space="preserve">Design chatroom using </w:t>
+      </w:r>
+      <w:proofErr w:type="spellStart"/>
+      <w:r>
+        <w:rPr>
+          <w:rFonts w:ascii="Calibri" w:eastAsia="Times New Roman" w:hAnsi="Calibri" w:cs="Calibri"/>
+          <w:color w:val="000000"/>
+        </w:rPr>
+        <w:t>figma</w:t>
+      </w:r>
+      <w:proofErr w:type="spellEnd"/>
+      <w:r>
+        <w:rPr>
+          <w:rFonts w:ascii="Calibri" w:eastAsia="Times New Roman" w:hAnsi="Calibri" w:cs="Calibri"/>
+          <w:color w:val="000000"/>
+        </w:rPr>
+        <w:t xml:space="preserve"> </w:t>
+      </w:r>
+      <w:r>
+        <w:rPr>
+          <w:rFonts w:ascii="Calibri" w:eastAsia="Times New Roman" w:hAnsi="Calibri" w:cs="Calibri"/>
+          <w:color w:val="000000"/>
+        </w:rPr>
+        <w:br/>
+      </w:r>
+      <w:r>
+        <w:rPr>
+          <w:rFonts w:ascii="Calibri" w:eastAsia="Times New Roman" w:hAnsi="Calibri" w:cs="Calibri"/>
+          <w:color w:val="000000"/>
+        </w:rPr>
+        <w:br/>
+      </w:r>
+      <w:r>
         <w:rPr>
           <w:rFonts w:ascii="Calibri" w:eastAsia="Times New Roman" w:hAnsi="Calibri" w:cs="Calibri"/>
           <w:b/>
           <w:bCs/>
           <w:color w:val="000000"/>
-          <w:sz w:val="24"/>
-          <w:szCs w:val="24"/>
-        </w:rPr>
-      </w:pPr>
-    </w:p>
-    <w:p>
-      <w:pPr>
-        <w:spacing w:line="240" w:lineRule="auto"/>
-        <w:rPr>
-          <w:rFonts w:ascii="Times New Roman" w:eastAsia="Times New Roman" w:hAnsi="Times New Roman" w:cs="Times New Roman"/>
-          <w:sz w:val="24"/>
-          <w:szCs w:val="24"/>
-        </w:rPr>
-      </w:pPr>
-      <w:r>
-        <w:rPr>
-          <w:rFonts w:ascii="Calibri" w:eastAsia="Times New Roman" w:hAnsi="Calibri" w:cs="Calibri"/>
-          <w:b/>
-          <w:bCs/>
-          <w:color w:val="000000"/>
-          <w:sz w:val="24"/>
-          <w:szCs w:val="24"/>
-        </w:rPr>
-        <w:lastRenderedPageBreak/>
-        <w:t>Tasks: </w:t>
-      </w:r>
-    </w:p>
-    <w:p>
-      <w:pPr>
-        <w:spacing w:line="240" w:lineRule="auto"/>
-        <w:rPr>
-          <w:rFonts w:ascii="Calibri" w:eastAsia="Times New Roman" w:hAnsi="Calibri" w:cs="Calibri"/>
-          <w:color w:val="000000"/>
-        </w:rPr>
-      </w:pPr>
-      <w:r>
-        <w:rPr>
-          <w:rFonts w:ascii="Calibri" w:eastAsia="Times New Roman" w:hAnsi="Calibri" w:cs="Calibri"/>
-          <w:b/>
-          <w:bCs/>
-          <w:color w:val="000000"/>
-        </w:rPr>
-        <w:t xml:space="preserve">Task 0: </w:t>
-      </w:r>
-      <w:r>
-        <w:rPr>
-          <w:rFonts w:ascii="Calibri" w:eastAsia="Times New Roman" w:hAnsi="Calibri" w:cs="Calibri"/>
-          <w:color w:val="000000"/>
-        </w:rPr>
-        <w:br/>
-        <w:t>Decide theme</w:t>
-      </w:r>
-      <w:r>
-        <w:rPr>
-          <w:rFonts w:ascii="Calibri" w:eastAsia="Times New Roman" w:hAnsi="Calibri" w:cs="Calibri"/>
-          <w:color w:val="000000"/>
-        </w:rPr>
-        <w:br/>
-        <w:t xml:space="preserve">Design chatroom using figma </w:t>
-      </w:r>
-      <w:r>
-        <w:rPr>
-          <w:rFonts w:ascii="Calibri" w:eastAsia="Times New Roman" w:hAnsi="Calibri" w:cs="Calibri"/>
-          <w:color w:val="000000"/>
-        </w:rPr>
-        <w:br/>
-      </w:r>
-      <w:r>
-        <w:rPr>
-          <w:rFonts w:ascii="Calibri" w:eastAsia="Times New Roman" w:hAnsi="Calibri" w:cs="Calibri"/>
-          <w:color w:val="000000"/>
-        </w:rPr>
-        <w:br/>
-      </w:r>
-      <w:r>
-        <w:rPr>
-          <w:rFonts w:ascii="Calibri" w:eastAsia="Times New Roman" w:hAnsi="Calibri" w:cs="Calibri"/>
-          <w:b/>
-          <w:bCs/>
-          <w:color w:val="000000"/>
         </w:rPr>
         <w:t xml:space="preserve">Task 1: </w:t>
       </w:r>
@@ -1478,6 +1971,14 @@
           <w:color w:val="000000"/>
         </w:rPr>
         <w:br/>
+        <w:t xml:space="preserve">Take meeting minutes </w:t>
+      </w:r>
+      <w:r>
+        <w:rPr>
+          <w:rFonts w:ascii="Calibri" w:eastAsia="Times New Roman" w:hAnsi="Calibri" w:cs="Calibri"/>
+          <w:color w:val="000000"/>
+        </w:rPr>
+        <w:br/>
         <w:t xml:space="preserve">Set up Git hub </w:t>
       </w:r>
       <w:r>
@@ -1485,6 +1986,13 @@
           <w:rFonts w:ascii="Calibri" w:eastAsia="Times New Roman" w:hAnsi="Calibri" w:cs="Calibri"/>
           <w:color w:val="000000"/>
         </w:rPr>
+        <w:t>repo</w:t>
+      </w:r>
+      <w:r>
+        <w:rPr>
+          <w:rFonts w:ascii="Calibri" w:eastAsia="Times New Roman" w:hAnsi="Calibri" w:cs="Calibri"/>
+          <w:color w:val="000000"/>
+        </w:rPr>
         <w:br/>
         <w:t>Make Basic Components</w:t>
       </w:r>
@@ -1493,8 +2001,59 @@
           <w:rFonts w:ascii="Calibri" w:eastAsia="Times New Roman" w:hAnsi="Calibri" w:cs="Calibri"/>
           <w:color w:val="000000"/>
         </w:rPr>
+        <w:t xml:space="preserve">: </w:t>
+      </w:r>
+      <w:proofErr w:type="spellStart"/>
+      <w:r>
+        <w:rPr>
+          <w:rFonts w:ascii="Calibri" w:eastAsia="Times New Roman" w:hAnsi="Calibri" w:cs="Calibri"/>
+          <w:color w:val="000000"/>
+        </w:rPr>
+        <w:t>HomePage</w:t>
+      </w:r>
+      <w:proofErr w:type="spellEnd"/>
+      <w:r>
+        <w:rPr>
+          <w:rFonts w:ascii="Calibri" w:eastAsia="Times New Roman" w:hAnsi="Calibri" w:cs="Calibri"/>
+          <w:color w:val="000000"/>
+        </w:rPr>
+        <w:t xml:space="preserve">, About, </w:t>
+      </w:r>
+      <w:r>
+        <w:rPr>
+          <w:rFonts w:ascii="Calibri" w:eastAsia="Times New Roman" w:hAnsi="Calibri" w:cs="Calibri"/>
+          <w:color w:val="000000"/>
+        </w:rPr>
+        <w:t xml:space="preserve">&amp; </w:t>
+      </w:r>
+      <w:r>
+        <w:rPr>
+          <w:rFonts w:ascii="Calibri" w:eastAsia="Times New Roman" w:hAnsi="Calibri" w:cs="Calibri"/>
+          <w:color w:val="000000"/>
+        </w:rPr>
+        <w:t>Chat</w:t>
+      </w:r>
+      <w:r>
+        <w:rPr>
+          <w:rFonts w:ascii="Calibri" w:eastAsia="Times New Roman" w:hAnsi="Calibri" w:cs="Calibri"/>
+          <w:color w:val="000000"/>
+        </w:rPr>
         <w:br/>
         <w:t xml:space="preserve">Set up Routing </w:t>
+      </w:r>
+      <w:r>
+        <w:rPr>
+          <w:rFonts w:ascii="Calibri" w:eastAsia="Times New Roman" w:hAnsi="Calibri" w:cs="Calibri"/>
+          <w:color w:val="000000"/>
+        </w:rPr>
+        <w:t xml:space="preserve">to link all basic components </w:t>
+      </w:r>
+      <w:r>
+        <w:rPr>
+          <w:rFonts w:ascii="Calibri" w:eastAsia="Times New Roman" w:hAnsi="Calibri" w:cs="Calibri"/>
+          <w:color w:val="000000"/>
+        </w:rPr>
+        <w:t xml:space="preserve">within app </w:t>
       </w:r>
       <w:r>
         <w:rPr>
@@ -1614,10 +2173,10 @@
         <w:tblLook w:val="04A0" w:firstRow="1" w:lastRow="0" w:firstColumn="1" w:lastColumn="0" w:noHBand="0" w:noVBand="1"/>
       </w:tblPr>
       <w:tblGrid>
-        <w:gridCol w:w="789"/>
-        <w:gridCol w:w="1923"/>
-        <w:gridCol w:w="1862"/>
-        <w:gridCol w:w="961"/>
+        <w:gridCol w:w="782"/>
+        <w:gridCol w:w="3533"/>
+        <w:gridCol w:w="2700"/>
+        <w:gridCol w:w="2335"/>
       </w:tblGrid>
       <w:tr>
         <w:trPr>
@@ -1694,7 +2253,7 @@
         </w:tc>
         <w:tc>
           <w:tcPr>
-            <w:tcW w:w="0" w:type="auto"/>
+            <w:tcW w:w="3533" w:type="dxa"/>
             <w:tcBorders>
               <w:top w:val="single" w:sz="4" w:space="0" w:color="000000"/>
               <w:left w:val="single" w:sz="4" w:space="0" w:color="000000"/>
@@ -1731,7 +2290,7 @@
         </w:tc>
         <w:tc>
           <w:tcPr>
-            <w:tcW w:w="0" w:type="auto"/>
+            <w:tcW w:w="2700" w:type="dxa"/>
             <w:tcBorders>
               <w:top w:val="single" w:sz="4" w:space="0" w:color="000000"/>
               <w:left w:val="single" w:sz="4" w:space="0" w:color="000000"/>
@@ -1768,7 +2327,7 @@
         </w:tc>
         <w:tc>
           <w:tcPr>
-            <w:tcW w:w="0" w:type="auto"/>
+            <w:tcW w:w="2335" w:type="dxa"/>
             <w:tcBorders>
               <w:top w:val="single" w:sz="4" w:space="0" w:color="000000"/>
               <w:left w:val="single" w:sz="4" w:space="0" w:color="000000"/>
@@ -1885,7 +2444,240 @@
                 <w:color w:val="000000"/>
               </w:rPr>
               <w:br/>
-              <w:t>Design chatroom using figma </w:t>
+              <w:t xml:space="preserve">Design chatroom using </w:t>
+            </w:r>
+            <w:proofErr w:type="spellStart"/>
+            <w:r>
+              <w:rPr>
+                <w:rFonts w:ascii="Calibri" w:eastAsia="Times New Roman" w:hAnsi="Calibri" w:cs="Calibri"/>
+                <w:color w:val="000000"/>
+              </w:rPr>
+              <w:t>figma</w:t>
+            </w:r>
+            <w:proofErr w:type="spellEnd"/>
+            <w:r>
+              <w:rPr>
+                <w:rFonts w:ascii="Calibri" w:eastAsia="Times New Roman" w:hAnsi="Calibri" w:cs="Calibri"/>
+                <w:color w:val="000000"/>
+              </w:rPr>
+              <w:t> </w:t>
+            </w:r>
+          </w:p>
+        </w:tc>
+      </w:tr>
+      <w:tr>
+        <w:trPr>
+          <w:trHeight w:val="593"/>
+        </w:trPr>
+        <w:tc>
+          <w:tcPr>
+            <w:tcW w:w="0" w:type="auto"/>
+            <w:tcBorders>
+              <w:top w:val="single" w:sz="4" w:space="0" w:color="000000"/>
+              <w:left w:val="single" w:sz="4" w:space="0" w:color="000000"/>
+              <w:bottom w:val="single" w:sz="4" w:space="0" w:color="000000"/>
+              <w:right w:val="single" w:sz="4" w:space="0" w:color="000000"/>
+            </w:tcBorders>
+            <w:tcMar>
+              <w:top w:w="0" w:type="dxa"/>
+              <w:left w:w="108" w:type="dxa"/>
+              <w:bottom w:w="0" w:type="dxa"/>
+              <w:right w:w="108" w:type="dxa"/>
+            </w:tcMar>
+            <w:hideMark/>
+          </w:tcPr>
+          <w:p>
+            <w:pPr>
+              <w:spacing w:after="0" w:line="240" w:lineRule="auto"/>
+              <w:rPr>
+                <w:rFonts w:ascii="Times New Roman" w:eastAsia="Times New Roman" w:hAnsi="Times New Roman" w:cs="Times New Roman"/>
+                <w:sz w:val="24"/>
+                <w:szCs w:val="24"/>
+              </w:rPr>
+            </w:pPr>
+            <w:r>
+              <w:rPr>
+                <w:rFonts w:ascii="Calibri" w:eastAsia="Times New Roman" w:hAnsi="Calibri" w:cs="Calibri"/>
+                <w:b/>
+                <w:bCs/>
+                <w:color w:val="000000"/>
+              </w:rPr>
+              <w:t>Task 1</w:t>
+            </w:r>
+          </w:p>
+        </w:tc>
+        <w:tc>
+          <w:tcPr>
+            <w:tcW w:w="3533" w:type="dxa"/>
+            <w:tcBorders>
+              <w:top w:val="single" w:sz="4" w:space="0" w:color="000000"/>
+              <w:left w:val="single" w:sz="4" w:space="0" w:color="000000"/>
+              <w:bottom w:val="single" w:sz="4" w:space="0" w:color="000000"/>
+              <w:right w:val="single" w:sz="4" w:space="0" w:color="000000"/>
+            </w:tcBorders>
+            <w:tcMar>
+              <w:top w:w="0" w:type="dxa"/>
+              <w:left w:w="108" w:type="dxa"/>
+              <w:bottom w:w="0" w:type="dxa"/>
+              <w:right w:w="108" w:type="dxa"/>
+            </w:tcMar>
+            <w:hideMark/>
+          </w:tcPr>
+          <w:p>
+            <w:pPr>
+              <w:spacing w:after="0" w:line="240" w:lineRule="auto"/>
+              <w:rPr>
+                <w:rFonts w:ascii="Times New Roman" w:eastAsia="Times New Roman" w:hAnsi="Times New Roman" w:cs="Times New Roman"/>
+                <w:sz w:val="24"/>
+                <w:szCs w:val="24"/>
+              </w:rPr>
+            </w:pPr>
+            <w:r>
+              <w:rPr>
+                <w:rFonts w:ascii="Calibri" w:eastAsia="Times New Roman" w:hAnsi="Calibri" w:cs="Calibri"/>
+                <w:color w:val="000000"/>
+              </w:rPr>
+              <w:t>Create a s</w:t>
+            </w:r>
+            <w:r>
+              <w:rPr>
+                <w:rFonts w:ascii="Calibri" w:eastAsia="Times New Roman" w:hAnsi="Calibri" w:cs="Calibri"/>
+                <w:color w:val="000000"/>
+              </w:rPr>
+              <w:t xml:space="preserve">chedule and </w:t>
+            </w:r>
+            <w:r>
+              <w:rPr>
+                <w:rFonts w:ascii="Calibri" w:eastAsia="Times New Roman" w:hAnsi="Calibri" w:cs="Calibri"/>
+                <w:color w:val="000000"/>
+              </w:rPr>
+              <w:t>git hub r</w:t>
+            </w:r>
+            <w:r>
+              <w:rPr>
+                <w:rFonts w:ascii="Calibri" w:eastAsia="Times New Roman" w:hAnsi="Calibri" w:cs="Calibri"/>
+                <w:color w:val="000000"/>
+              </w:rPr>
+              <w:t>ep</w:t>
+            </w:r>
+            <w:r>
+              <w:rPr>
+                <w:rFonts w:ascii="Calibri" w:eastAsia="Times New Roman" w:hAnsi="Calibri" w:cs="Calibri"/>
+                <w:color w:val="000000"/>
+              </w:rPr>
+              <w:t xml:space="preserve">ository, take meeting minutes.   </w:t>
+            </w:r>
+          </w:p>
+        </w:tc>
+        <w:tc>
+          <w:tcPr>
+            <w:tcW w:w="2700" w:type="dxa"/>
+            <w:tcBorders>
+              <w:top w:val="single" w:sz="4" w:space="0" w:color="000000"/>
+              <w:left w:val="single" w:sz="4" w:space="0" w:color="000000"/>
+              <w:bottom w:val="single" w:sz="4" w:space="0" w:color="000000"/>
+              <w:right w:val="single" w:sz="4" w:space="0" w:color="000000"/>
+            </w:tcBorders>
+            <w:tcMar>
+              <w:top w:w="0" w:type="dxa"/>
+              <w:left w:w="108" w:type="dxa"/>
+              <w:bottom w:w="0" w:type="dxa"/>
+              <w:right w:w="108" w:type="dxa"/>
+            </w:tcMar>
+            <w:hideMark/>
+          </w:tcPr>
+          <w:p>
+            <w:pPr>
+              <w:spacing w:after="0" w:line="240" w:lineRule="auto"/>
+              <w:rPr>
+                <w:rFonts w:ascii="Times New Roman" w:eastAsia="Times New Roman" w:hAnsi="Times New Roman" w:cs="Times New Roman"/>
+                <w:sz w:val="24"/>
+                <w:szCs w:val="24"/>
+              </w:rPr>
+            </w:pPr>
+            <w:r>
+              <w:rPr>
+                <w:rFonts w:ascii="Calibri" w:eastAsia="Times New Roman" w:hAnsi="Calibri" w:cs="Calibri"/>
+                <w:color w:val="000000"/>
+              </w:rPr>
+              <w:t>Create b</w:t>
+            </w:r>
+            <w:r>
+              <w:rPr>
+                <w:rFonts w:ascii="Calibri" w:eastAsia="Times New Roman" w:hAnsi="Calibri" w:cs="Calibri"/>
+                <w:color w:val="000000"/>
+              </w:rPr>
+              <w:t xml:space="preserve">asic </w:t>
+            </w:r>
+            <w:r>
+              <w:rPr>
+                <w:rFonts w:ascii="Calibri" w:eastAsia="Times New Roman" w:hAnsi="Calibri" w:cs="Calibri"/>
+                <w:color w:val="000000"/>
+              </w:rPr>
+              <w:t>c</w:t>
+            </w:r>
+            <w:r>
+              <w:rPr>
+                <w:rFonts w:ascii="Calibri" w:eastAsia="Times New Roman" w:hAnsi="Calibri" w:cs="Calibri"/>
+                <w:color w:val="000000"/>
+              </w:rPr>
+              <w:t>omponents</w:t>
+            </w:r>
+            <w:r>
+              <w:rPr>
+                <w:rFonts w:ascii="Calibri" w:eastAsia="Times New Roman" w:hAnsi="Calibri" w:cs="Calibri"/>
+                <w:color w:val="000000"/>
+              </w:rPr>
+              <w:t xml:space="preserve"> for chatroom </w:t>
+            </w:r>
+          </w:p>
+        </w:tc>
+        <w:tc>
+          <w:tcPr>
+            <w:tcW w:w="2335" w:type="dxa"/>
+            <w:tcBorders>
+              <w:top w:val="single" w:sz="4" w:space="0" w:color="000000"/>
+              <w:left w:val="single" w:sz="4" w:space="0" w:color="000000"/>
+              <w:bottom w:val="single" w:sz="4" w:space="0" w:color="000000"/>
+              <w:right w:val="single" w:sz="4" w:space="0" w:color="000000"/>
+            </w:tcBorders>
+            <w:tcMar>
+              <w:top w:w="0" w:type="dxa"/>
+              <w:left w:w="108" w:type="dxa"/>
+              <w:bottom w:w="0" w:type="dxa"/>
+              <w:right w:w="108" w:type="dxa"/>
+            </w:tcMar>
+            <w:hideMark/>
+          </w:tcPr>
+          <w:p>
+            <w:pPr>
+              <w:spacing w:after="0" w:line="240" w:lineRule="auto"/>
+              <w:rPr>
+                <w:rFonts w:ascii="Times New Roman" w:eastAsia="Times New Roman" w:hAnsi="Times New Roman" w:cs="Times New Roman"/>
+                <w:sz w:val="24"/>
+                <w:szCs w:val="24"/>
+              </w:rPr>
+            </w:pPr>
+            <w:r>
+              <w:rPr>
+                <w:rFonts w:ascii="Calibri" w:eastAsia="Times New Roman" w:hAnsi="Calibri" w:cs="Calibri"/>
+                <w:color w:val="000000"/>
+              </w:rPr>
+              <w:t>Add r</w:t>
+            </w:r>
+            <w:r>
+              <w:rPr>
+                <w:rFonts w:ascii="Calibri" w:eastAsia="Times New Roman" w:hAnsi="Calibri" w:cs="Calibri"/>
+                <w:color w:val="000000"/>
+              </w:rPr>
+              <w:t>outing </w:t>
+            </w:r>
+            <w:r>
+              <w:rPr>
+                <w:rFonts w:ascii="Calibri" w:eastAsia="Times New Roman" w:hAnsi="Calibri" w:cs="Calibri"/>
+                <w:color w:val="000000"/>
+              </w:rPr>
+              <w:t xml:space="preserve">to basic components </w:t>
             </w:r>
           </w:p>
         </w:tc>
@@ -1924,13 +2716,13 @@
                 <w:bCs/>
                 <w:color w:val="000000"/>
               </w:rPr>
-              <w:t>Task 1</w:t>
+              <w:t>Task 2</w:t>
             </w:r>
           </w:p>
         </w:tc>
         <w:tc>
           <w:tcPr>
-            <w:tcW w:w="0" w:type="auto"/>
+            <w:tcW w:w="3533" w:type="dxa"/>
             <w:tcBorders>
               <w:top w:val="single" w:sz="4" w:space="0" w:color="000000"/>
               <w:left w:val="single" w:sz="4" w:space="0" w:color="000000"/>
@@ -1954,18 +2746,11 @@
                 <w:szCs w:val="24"/>
               </w:rPr>
             </w:pPr>
-            <w:r>
-              <w:rPr>
-                <w:rFonts w:ascii="Calibri" w:eastAsia="Times New Roman" w:hAnsi="Calibri" w:cs="Calibri"/>
-                <w:color w:val="000000"/>
-              </w:rPr>
-              <w:t>Schedule and Repo</w:t>
-            </w:r>
           </w:p>
         </w:tc>
         <w:tc>
           <w:tcPr>
-            <w:tcW w:w="0" w:type="auto"/>
+            <w:tcW w:w="2700" w:type="dxa"/>
             <w:tcBorders>
               <w:top w:val="single" w:sz="4" w:space="0" w:color="000000"/>
               <w:left w:val="single" w:sz="4" w:space="0" w:color="000000"/>
@@ -1989,148 +2774,11 @@
                 <w:szCs w:val="24"/>
               </w:rPr>
             </w:pPr>
-            <w:r>
-              <w:rPr>
-                <w:rFonts w:ascii="Calibri" w:eastAsia="Times New Roman" w:hAnsi="Calibri" w:cs="Calibri"/>
-                <w:color w:val="000000"/>
-              </w:rPr>
-              <w:t>Basic Components</w:t>
-            </w:r>
           </w:p>
         </w:tc>
         <w:tc>
           <w:tcPr>
-            <w:tcW w:w="0" w:type="auto"/>
-            <w:tcBorders>
-              <w:top w:val="single" w:sz="4" w:space="0" w:color="000000"/>
-              <w:left w:val="single" w:sz="4" w:space="0" w:color="000000"/>
-              <w:bottom w:val="single" w:sz="4" w:space="0" w:color="000000"/>
-              <w:right w:val="single" w:sz="4" w:space="0" w:color="000000"/>
-            </w:tcBorders>
-            <w:tcMar>
-              <w:top w:w="0" w:type="dxa"/>
-              <w:left w:w="108" w:type="dxa"/>
-              <w:bottom w:w="0" w:type="dxa"/>
-              <w:right w:w="108" w:type="dxa"/>
-            </w:tcMar>
-            <w:hideMark/>
-          </w:tcPr>
-          <w:p>
-            <w:pPr>
-              <w:spacing w:after="0" w:line="240" w:lineRule="auto"/>
-              <w:rPr>
-                <w:rFonts w:ascii="Times New Roman" w:eastAsia="Times New Roman" w:hAnsi="Times New Roman" w:cs="Times New Roman"/>
-                <w:sz w:val="24"/>
-                <w:szCs w:val="24"/>
-              </w:rPr>
-            </w:pPr>
-            <w:r>
-              <w:rPr>
-                <w:rFonts w:ascii="Calibri" w:eastAsia="Times New Roman" w:hAnsi="Calibri" w:cs="Calibri"/>
-                <w:color w:val="000000"/>
-              </w:rPr>
-              <w:t>Routing </w:t>
-            </w:r>
-          </w:p>
-        </w:tc>
-      </w:tr>
-      <w:tr>
-        <w:tc>
-          <w:tcPr>
-            <w:tcW w:w="0" w:type="auto"/>
-            <w:tcBorders>
-              <w:top w:val="single" w:sz="4" w:space="0" w:color="000000"/>
-              <w:left w:val="single" w:sz="4" w:space="0" w:color="000000"/>
-              <w:bottom w:val="single" w:sz="4" w:space="0" w:color="000000"/>
-              <w:right w:val="single" w:sz="4" w:space="0" w:color="000000"/>
-            </w:tcBorders>
-            <w:tcMar>
-              <w:top w:w="0" w:type="dxa"/>
-              <w:left w:w="108" w:type="dxa"/>
-              <w:bottom w:w="0" w:type="dxa"/>
-              <w:right w:w="108" w:type="dxa"/>
-            </w:tcMar>
-            <w:hideMark/>
-          </w:tcPr>
-          <w:p>
-            <w:pPr>
-              <w:spacing w:after="0" w:line="240" w:lineRule="auto"/>
-              <w:rPr>
-                <w:rFonts w:ascii="Times New Roman" w:eastAsia="Times New Roman" w:hAnsi="Times New Roman" w:cs="Times New Roman"/>
-                <w:sz w:val="24"/>
-                <w:szCs w:val="24"/>
-              </w:rPr>
-            </w:pPr>
-            <w:r>
-              <w:rPr>
-                <w:rFonts w:ascii="Calibri" w:eastAsia="Times New Roman" w:hAnsi="Calibri" w:cs="Calibri"/>
-                <w:b/>
-                <w:bCs/>
-                <w:color w:val="000000"/>
-              </w:rPr>
-              <w:t>Task 2</w:t>
-            </w:r>
-          </w:p>
-        </w:tc>
-        <w:tc>
-          <w:tcPr>
-            <w:tcW w:w="0" w:type="auto"/>
-            <w:tcBorders>
-              <w:top w:val="single" w:sz="4" w:space="0" w:color="000000"/>
-              <w:left w:val="single" w:sz="4" w:space="0" w:color="000000"/>
-              <w:bottom w:val="single" w:sz="4" w:space="0" w:color="000000"/>
-              <w:right w:val="single" w:sz="4" w:space="0" w:color="000000"/>
-            </w:tcBorders>
-            <w:tcMar>
-              <w:top w:w="0" w:type="dxa"/>
-              <w:left w:w="108" w:type="dxa"/>
-              <w:bottom w:w="0" w:type="dxa"/>
-              <w:right w:w="108" w:type="dxa"/>
-            </w:tcMar>
-            <w:hideMark/>
-          </w:tcPr>
-          <w:p>
-            <w:pPr>
-              <w:spacing w:after="0" w:line="240" w:lineRule="auto"/>
-              <w:rPr>
-                <w:rFonts w:ascii="Times New Roman" w:eastAsia="Times New Roman" w:hAnsi="Times New Roman" w:cs="Times New Roman"/>
-                <w:sz w:val="24"/>
-                <w:szCs w:val="24"/>
-              </w:rPr>
-            </w:pPr>
-          </w:p>
-        </w:tc>
-        <w:tc>
-          <w:tcPr>
-            <w:tcW w:w="0" w:type="auto"/>
-            <w:tcBorders>
-              <w:top w:val="single" w:sz="4" w:space="0" w:color="000000"/>
-              <w:left w:val="single" w:sz="4" w:space="0" w:color="000000"/>
-              <w:bottom w:val="single" w:sz="4" w:space="0" w:color="000000"/>
-              <w:right w:val="single" w:sz="4" w:space="0" w:color="000000"/>
-            </w:tcBorders>
-            <w:tcMar>
-              <w:top w:w="0" w:type="dxa"/>
-              <w:left w:w="108" w:type="dxa"/>
-              <w:bottom w:w="0" w:type="dxa"/>
-              <w:right w:w="108" w:type="dxa"/>
-            </w:tcMar>
-            <w:hideMark/>
-          </w:tcPr>
-          <w:p>
-            <w:pPr>
-              <w:spacing w:after="0" w:line="240" w:lineRule="auto"/>
-              <w:rPr>
-                <w:rFonts w:ascii="Times New Roman" w:eastAsia="Times New Roman" w:hAnsi="Times New Roman" w:cs="Times New Roman"/>
-                <w:sz w:val="24"/>
-                <w:szCs w:val="24"/>
-              </w:rPr>
-            </w:pPr>
-          </w:p>
-        </w:tc>
-        <w:tc>
-          <w:tcPr>
-            <w:tcW w:w="0" w:type="auto"/>
+            <w:tcW w:w="2335" w:type="dxa"/>
             <w:tcBorders>
               <w:top w:val="single" w:sz="4" w:space="0" w:color="000000"/>
               <w:left w:val="single" w:sz="4" w:space="0" w:color="000000"/>
@@ -2197,7 +2845,7 @@
         </w:tc>
         <w:tc>
           <w:tcPr>
-            <w:tcW w:w="0" w:type="auto"/>
+            <w:tcW w:w="3533" w:type="dxa"/>
             <w:tcBorders>
               <w:top w:val="single" w:sz="4" w:space="0" w:color="000000"/>
               <w:left w:val="single" w:sz="4" w:space="0" w:color="000000"/>
@@ -2225,7 +2873,7 @@
         </w:tc>
         <w:tc>
           <w:tcPr>
-            <w:tcW w:w="0" w:type="auto"/>
+            <w:tcW w:w="2700" w:type="dxa"/>
             <w:tcBorders>
               <w:top w:val="single" w:sz="4" w:space="0" w:color="000000"/>
               <w:left w:val="single" w:sz="4" w:space="0" w:color="000000"/>
@@ -2253,7 +2901,7 @@
         </w:tc>
         <w:tc>
           <w:tcPr>
-            <w:tcW w:w="0" w:type="auto"/>
+            <w:tcW w:w="2335" w:type="dxa"/>
             <w:tcBorders>
               <w:top w:val="single" w:sz="4" w:space="0" w:color="000000"/>
               <w:left w:val="single" w:sz="4" w:space="0" w:color="000000"/>

</xml_diff>